<commit_message>
End of summary updated'
</commit_message>
<xml_diff>
--- a/Microservices Article.docx
+++ b/Microservices Article.docx
@@ -2195,9 +2195,67 @@
       </w:r>
     </w:p>
     <w:p>
+      <w:pPr>
+        <w:pStyle w:val="Heading1"/>
+        <w:rPr>
+          <w:sz w:val="36"/>
+          <w:u w:val="single"/>
+        </w:rPr>
+      </w:pPr>
+      <w:r>
+        <w:rPr>
+          <w:sz w:val="36"/>
+          <w:u w:val="single"/>
+        </w:rPr>
+        <w:t>SUMMARY</w:t>
+      </w:r>
+    </w:p>
+    <w:p>
+      <w:pPr>
+        <w:pStyle w:val="graf"/>
+      </w:pPr>
+      <w:r>
+        <w:t xml:space="preserve">Building complex applications is inherently difficult. A Monolithic architecture only makes sense for simple, lightweight applications. You will end up in a world of pain if you use it for complex applications. The </w:t>
+      </w:r>
+      <w:proofErr w:type="spellStart"/>
+      <w:r>
+        <w:t>Microservices</w:t>
+      </w:r>
+      <w:proofErr w:type="spellEnd"/>
+      <w:r>
+        <w:t xml:space="preserve"> architecture pattern is the better choice for complex, evolving applications despite the drawbacks and implementation challenges.</w:t>
+      </w:r>
+    </w:p>
+    <w:p>
+      <w:pPr>
+        <w:pStyle w:val="graf"/>
+      </w:pPr>
+      <w:r>
+        <w:t xml:space="preserve">Although not a panacea, the benefits of </w:t>
+      </w:r>
+      <w:proofErr w:type="spellStart"/>
+      <w:r>
+        <w:t>microservices</w:t>
+      </w:r>
+      <w:proofErr w:type="spellEnd"/>
+      <w:r>
+        <w:t xml:space="preserve"> are clearly worth it for increasing numbers of modern software organizations. By changing how software development teams are structured, organizations can create teams centered on specific business services and give them both the responsibility and the authority to act as they see </w:t>
+      </w:r>
+      <w:proofErr w:type="gramStart"/>
+      <w:r>
+        <w:t>best</w:t>
+      </w:r>
+      <w:proofErr w:type="gramEnd"/>
+      <w:r>
+        <w:t>. This approach lets teams quickly move with the business as it evolves in response to market demand without disrupting central business activities. This alignment alone is worth the price o</w:t>
+      </w:r>
       <w:bookmarkStart w:id="0" w:name="_GoBack"/>
       <w:bookmarkEnd w:id="0"/>
-    </w:p>
+      <w:r>
+        <w:t>f admission</w:t>
+      </w:r>
+    </w:p>
+    <w:p/>
     <w:sectPr>
       <w:pgSz w:w="12240" w:h="15840"/>
       <w:pgMar w:top="720" w:right="1440" w:bottom="450" w:left="1440" w:header="720" w:footer="720" w:gutter="0"/>

</xml_diff>